<commit_message>
reviewing Web Change Req 2
</commit_message>
<xml_diff>
--- a/Change_Request_PO_SAG_WEB_CR_02.docx
+++ b/Change_Request_PO_SAG_WEB_CR_02.docx
@@ -910,7 +910,7 @@
                 <w:sz w:val="24"/>
                 <w:szCs w:val="24"/>
               </w:rPr>
-              <w:t>Not started</w:t>
+              <w:t>11/10/2022</w:t>
             </w:r>
           </w:p>
         </w:tc>
@@ -1068,7 +1068,69 @@
                 <w:sz w:val="24"/>
                 <w:szCs w:val="24"/>
               </w:rPr>
-              <w:t>Not chosen</w:t>
+              <w:t xml:space="preserve">Ammar </w:t>
+            </w:r>
+            <w:proofErr w:type="spellStart"/>
+            <w:proofErr w:type="gramStart"/>
+            <w:r>
+              <w:rPr>
+                <w:rFonts w:ascii="Times New Roman" w:eastAsia="Times New Roman" w:hAnsi="Times New Roman" w:cs="Times New Roman"/>
+                <w:b/>
+                <w:sz w:val="24"/>
+                <w:szCs w:val="24"/>
+              </w:rPr>
+              <w:t>yasser</w:t>
+            </w:r>
+            <w:proofErr w:type="spellEnd"/>
+            <w:r>
+              <w:rPr>
+                <w:rFonts w:ascii="Times New Roman" w:eastAsia="Times New Roman" w:hAnsi="Times New Roman" w:cs="Times New Roman"/>
+                <w:b/>
+                <w:sz w:val="24"/>
+                <w:szCs w:val="24"/>
+              </w:rPr>
+              <w:t xml:space="preserve"> ,</w:t>
+            </w:r>
+            <w:proofErr w:type="gramEnd"/>
+          </w:p>
+          <w:p>
+            <w:pPr>
+              <w:widowControl w:val="0"/>
+              <w:pBdr>
+                <w:top w:val="nil"/>
+                <w:left w:val="nil"/>
+                <w:bottom w:val="nil"/>
+                <w:right w:val="nil"/>
+                <w:between w:val="nil"/>
+              </w:pBdr>
+              <w:spacing w:line="240" w:lineRule="auto"/>
+              <w:jc w:val="center"/>
+              <w:rPr>
+                <w:rFonts w:ascii="Times New Roman" w:eastAsia="Times New Roman" w:hAnsi="Times New Roman" w:cs="Times New Roman"/>
+                <w:b/>
+                <w:sz w:val="24"/>
+                <w:szCs w:val="24"/>
+              </w:rPr>
+            </w:pPr>
+            <w:proofErr w:type="spellStart"/>
+            <w:r>
+              <w:rPr>
+                <w:rFonts w:ascii="Times New Roman" w:eastAsia="Times New Roman" w:hAnsi="Times New Roman" w:cs="Times New Roman"/>
+                <w:b/>
+                <w:sz w:val="24"/>
+                <w:szCs w:val="24"/>
+              </w:rPr>
+              <w:t>Esraa</w:t>
+            </w:r>
+            <w:proofErr w:type="spellEnd"/>
+            <w:r>
+              <w:rPr>
+                <w:rFonts w:ascii="Times New Roman" w:eastAsia="Times New Roman" w:hAnsi="Times New Roman" w:cs="Times New Roman"/>
+                <w:b/>
+                <w:sz w:val="24"/>
+                <w:szCs w:val="24"/>
+              </w:rPr>
+              <w:t xml:space="preserve"> Abdelnaby</w:t>
             </w:r>
           </w:p>
         </w:tc>
@@ -1292,39 +1354,7 @@
                 <w:b/>
                 <w:color w:val="FFFFFF"/>
               </w:rPr>
-              <w:t>Edit</w:t>
-            </w:r>
-            <w:r>
-              <w:rPr>
-                <w:rFonts w:ascii="Times New Roman" w:eastAsia="Times New Roman" w:hAnsi="Times New Roman" w:cs="Times New Roman"/>
-                <w:b/>
-                <w:color w:val="FFFFFF"/>
-              </w:rPr>
-              <w:t>_</w:t>
-            </w:r>
-            <w:r>
-              <w:rPr>
-                <w:rFonts w:ascii="Times New Roman" w:eastAsia="Times New Roman" w:hAnsi="Times New Roman" w:cs="Times New Roman"/>
-                <w:b/>
-                <w:color w:val="FFFFFF"/>
-              </w:rPr>
-              <w:t>CR</w:t>
-            </w:r>
-            <w:r>
-              <w:rPr>
-                <w:rFonts w:ascii="Times New Roman" w:eastAsia="Times New Roman" w:hAnsi="Times New Roman" w:cs="Times New Roman"/>
-                <w:b/>
-                <w:color w:val="FFFFFF"/>
-              </w:rPr>
-              <w:t>_Requirement_</w:t>
-            </w:r>
-            <w:r>
-              <w:rPr>
-                <w:rFonts w:ascii="Times New Roman" w:eastAsia="Times New Roman" w:hAnsi="Times New Roman" w:cs="Times New Roman"/>
-                <w:b/>
-                <w:color w:val="FFFFFF"/>
-              </w:rPr>
-              <w:t>WEB</w:t>
+              <w:t>Edit_CR_Requirement_WEB</w:t>
             </w:r>
             <w:proofErr w:type="spellEnd"/>
           </w:p>
@@ -1497,31 +1527,7 @@
               <w:rPr>
                 <w:rFonts w:ascii="Times New Roman" w:eastAsia="Times New Roman" w:hAnsi="Times New Roman" w:cs="Times New Roman"/>
               </w:rPr>
-              <w:t xml:space="preserve">Each Statement in Key Element should </w:t>
-            </w:r>
-            <w:r>
-              <w:rPr>
-                <w:rFonts w:ascii="Times New Roman" w:eastAsia="Times New Roman" w:hAnsi="Times New Roman" w:cs="Times New Roman"/>
-              </w:rPr>
-              <w:t>consist</w:t>
-            </w:r>
-            <w:r>
-              <w:rPr>
-                <w:rFonts w:ascii="Times New Roman" w:eastAsia="Times New Roman" w:hAnsi="Times New Roman" w:cs="Times New Roman"/>
-              </w:rPr>
-              <w:t xml:space="preserve"> of subject + shall</w:t>
-            </w:r>
-            <w:r>
-              <w:rPr>
-                <w:rFonts w:ascii="Times New Roman" w:eastAsia="Times New Roman" w:hAnsi="Times New Roman" w:cs="Times New Roman"/>
-              </w:rPr>
-              <w:t>.</w:t>
-            </w:r>
-            <w:r>
-              <w:rPr>
-                <w:rFonts w:ascii="Times New Roman" w:eastAsia="Times New Roman" w:hAnsi="Times New Roman" w:cs="Times New Roman"/>
-              </w:rPr>
-              <w:t xml:space="preserve">  </w:t>
+              <w:t xml:space="preserve">Each Statement in Key Element should consist of subject + shall.  </w:t>
             </w:r>
           </w:p>
         </w:tc>
@@ -1597,13 +1603,7 @@
               <w:rPr>
                 <w:rFonts w:ascii="Times New Roman" w:eastAsia="Times New Roman" w:hAnsi="Times New Roman" w:cs="Times New Roman"/>
               </w:rPr>
-              <w:t xml:space="preserve">Grammatical rules should be observed in the </w:t>
-            </w:r>
-            <w:r>
-              <w:rPr>
-                <w:rFonts w:ascii="Times New Roman" w:eastAsia="Times New Roman" w:hAnsi="Times New Roman" w:cs="Times New Roman"/>
-              </w:rPr>
-              <w:t>paragraph</w:t>
+              <w:t>Grammatical rules should be observed in the paragraph</w:t>
             </w:r>
             <w:r>
               <w:rPr>

</xml_diff>